<commit_message>
Alterando Documento de Perguntas
</commit_message>
<xml_diff>
--- a/Questões/Questões das Palavras Cruzadas.docx
+++ b/Questões/Questões das Palavras Cruzadas.docx
@@ -264,13 +264,7 @@
               <w:rPr>
                 <w:rFonts w:ascii="Barlow" w:hAnsi="Barlow"/>
               </w:rPr>
-              <w:t xml:space="preserve">Nome: </w:t>
-            </w:r>
-            <w:r>
-              <w:rPr>
-                <w:rFonts w:ascii="Barlow" w:hAnsi="Barlow"/>
-              </w:rPr>
-              <w:t xml:space="preserve">Igor Euclides de Sousa Moura                                   </w:t>
+              <w:t xml:space="preserve">Nome: Igor Euclides de Sousa Moura                                   </w:t>
             </w:r>
           </w:p>
         </w:tc>
@@ -332,13 +326,7 @@
               <w:rPr>
                 <w:rFonts w:ascii="Barlow" w:hAnsi="Barlow"/>
               </w:rPr>
-              <w:t xml:space="preserve">Nome: </w:t>
-            </w:r>
-            <w:r>
-              <w:rPr>
-                <w:rFonts w:ascii="Barlow" w:hAnsi="Barlow"/>
-              </w:rPr>
-              <w:t xml:space="preserve"> Jean Rocha Santos</w:t>
+              <w:t>Nome:  Jean Rocha Santos</w:t>
             </w:r>
             <w:r>
               <w:rPr>
@@ -500,6 +488,7 @@
     </w:p>
     <w:p>
       <w:pPr>
+        <w:pStyle w:val="PargrafodaLista"/>
         <w:contextualSpacing/>
         <w:jc w:val="both"/>
         <w:rPr>
@@ -515,46 +504,75 @@
     </w:p>
     <w:p>
       <w:pPr>
-        <w:ind w:left="708"/>
         <w:contextualSpacing/>
         <w:jc w:val="both"/>
         <w:rPr>
           <w:rFonts w:ascii="Barlow" w:hAnsi="Barlow" w:cs="Arial"/>
-          <w:noProof/>
-          <w:sz w:val="24"/>
-          <w:szCs w:val="24"/>
-          <w:lang w:eastAsia="pt-BR"/>
-        </w:rPr>
-      </w:pPr>
-      <w:r>
-        <w:rPr>
-          <w:rFonts w:ascii="Barlow" w:hAnsi="Barlow" w:cs="Arial"/>
-          <w:noProof/>
-          <w:sz w:val="24"/>
-          <w:szCs w:val="24"/>
-          <w:lang w:eastAsia="pt-BR"/>
-        </w:rPr>
-        <w:t>Ins</w:t>
-      </w:r>
-      <w:r>
-        <w:rPr>
-          <w:rFonts w:ascii="Barlow" w:hAnsi="Barlow" w:cs="Arial"/>
-          <w:noProof/>
-          <w:sz w:val="24"/>
-          <w:szCs w:val="24"/>
-          <w:lang w:eastAsia="pt-BR"/>
-        </w:rPr>
-        <w:t>e</w:t>
-      </w:r>
-      <w:r>
-        <w:rPr>
-          <w:rFonts w:ascii="Barlow" w:hAnsi="Barlow" w:cs="Arial"/>
-          <w:noProof/>
-          <w:sz w:val="24"/>
-          <w:szCs w:val="24"/>
-          <w:lang w:eastAsia="pt-BR"/>
-        </w:rPr>
-        <w:t>rir Imagem aqui !</w:t>
+          <w:b/>
+          <w:bCs/>
+          <w:noProof/>
+          <w:sz w:val="24"/>
+          <w:szCs w:val="24"/>
+          <w:lang w:eastAsia="pt-BR"/>
+        </w:rPr>
+      </w:pPr>
+      <w:r>
+        <w:rPr>
+          <w:rFonts w:ascii="Barlow" w:hAnsi="Barlow" w:cs="Arial"/>
+          <w:noProof/>
+          <w:sz w:val="24"/>
+          <w:szCs w:val="24"/>
+          <w:lang w:eastAsia="pt-BR"/>
+        </w:rPr>
+        <w:drawing>
+          <wp:anchor distT="0" distB="0" distL="114300" distR="114300" simplePos="0" relativeHeight="251658240" behindDoc="0" locked="0" layoutInCell="1" allowOverlap="1" wp14:anchorId="17750AD8" wp14:editId="1E8149A6">
+            <wp:simplePos x="0" y="0"/>
+            <wp:positionH relativeFrom="page">
+              <wp:posOffset>1082129</wp:posOffset>
+            </wp:positionH>
+            <wp:positionV relativeFrom="paragraph">
+              <wp:posOffset>8890</wp:posOffset>
+            </wp:positionV>
+            <wp:extent cx="5468620" cy="2696210"/>
+            <wp:effectExtent l="0" t="0" r="0" b="8890"/>
+            <wp:wrapSquare wrapText="bothSides"/>
+            <wp:docPr id="1924740411" name="Imagem 1" descr="Diagrama&#10;&#10;Descrição gerada automaticamente"/>
+            <wp:cNvGraphicFramePr>
+              <a:graphicFrameLocks xmlns:a="http://schemas.openxmlformats.org/drawingml/2006/main" noChangeAspect="1"/>
+            </wp:cNvGraphicFramePr>
+            <a:graphic xmlns:a="http://schemas.openxmlformats.org/drawingml/2006/main">
+              <a:graphicData uri="http://schemas.openxmlformats.org/drawingml/2006/picture">
+                <pic:pic xmlns:pic="http://schemas.openxmlformats.org/drawingml/2006/picture">
+                  <pic:nvPicPr>
+                    <pic:cNvPr id="1924740411" name="Imagem 1" descr="Diagrama&#10;&#10;Descrição gerada automaticamente"/>
+                    <pic:cNvPicPr/>
+                  </pic:nvPicPr>
+                  <pic:blipFill>
+                    <a:blip r:embed="rId11"/>
+                    <a:stretch>
+                      <a:fillRect/>
+                    </a:stretch>
+                  </pic:blipFill>
+                  <pic:spPr>
+                    <a:xfrm>
+                      <a:off x="0" y="0"/>
+                      <a:ext cx="5468620" cy="2696210"/>
+                    </a:xfrm>
+                    <a:prstGeom prst="rect">
+                      <a:avLst/>
+                    </a:prstGeom>
+                  </pic:spPr>
+                </pic:pic>
+              </a:graphicData>
+            </a:graphic>
+            <wp14:sizeRelH relativeFrom="margin">
+              <wp14:pctWidth>0</wp14:pctWidth>
+            </wp14:sizeRelH>
+            <wp14:sizeRelV relativeFrom="margin">
+              <wp14:pctHeight>0</wp14:pctHeight>
+            </wp14:sizeRelV>
+          </wp:anchor>
+        </w:drawing>
       </w:r>
     </w:p>
     <w:p>
@@ -564,6 +582,178 @@
         <w:rPr>
           <w:rFonts w:ascii="Barlow" w:hAnsi="Barlow" w:cs="Arial"/>
           <w:noProof/>
+          <w:sz w:val="24"/>
+          <w:szCs w:val="24"/>
+          <w:lang w:eastAsia="pt-BR"/>
+        </w:rPr>
+      </w:pPr>
+    </w:p>
+    <w:p>
+      <w:pPr>
+        <w:rPr>
+          <w:rFonts w:ascii="Barlow" w:hAnsi="Barlow" w:cs="Arial"/>
+          <w:sz w:val="24"/>
+          <w:szCs w:val="24"/>
+          <w:lang w:eastAsia="pt-BR"/>
+        </w:rPr>
+      </w:pPr>
+    </w:p>
+    <w:p>
+      <w:pPr>
+        <w:rPr>
+          <w:rFonts w:ascii="Barlow" w:hAnsi="Barlow" w:cs="Arial"/>
+          <w:sz w:val="24"/>
+          <w:szCs w:val="24"/>
+          <w:lang w:eastAsia="pt-BR"/>
+        </w:rPr>
+      </w:pPr>
+    </w:p>
+    <w:p>
+      <w:pPr>
+        <w:rPr>
+          <w:rFonts w:ascii="Barlow" w:hAnsi="Barlow" w:cs="Arial"/>
+          <w:sz w:val="24"/>
+          <w:szCs w:val="24"/>
+          <w:lang w:eastAsia="pt-BR"/>
+        </w:rPr>
+      </w:pPr>
+    </w:p>
+    <w:p>
+      <w:pPr>
+        <w:rPr>
+          <w:rFonts w:ascii="Barlow" w:hAnsi="Barlow" w:cs="Arial"/>
+          <w:sz w:val="24"/>
+          <w:szCs w:val="24"/>
+          <w:lang w:eastAsia="pt-BR"/>
+        </w:rPr>
+      </w:pPr>
+    </w:p>
+    <w:p>
+      <w:pPr>
+        <w:rPr>
+          <w:rFonts w:ascii="Barlow" w:hAnsi="Barlow" w:cs="Arial"/>
+          <w:sz w:val="24"/>
+          <w:szCs w:val="24"/>
+          <w:lang w:eastAsia="pt-BR"/>
+        </w:rPr>
+      </w:pPr>
+    </w:p>
+    <w:p>
+      <w:pPr>
+        <w:rPr>
+          <w:rFonts w:ascii="Barlow" w:hAnsi="Barlow" w:cs="Arial"/>
+          <w:sz w:val="24"/>
+          <w:szCs w:val="24"/>
+          <w:u w:val="single"/>
+          <w:lang w:eastAsia="pt-BR"/>
+        </w:rPr>
+      </w:pPr>
+    </w:p>
+    <w:p>
+      <w:pPr>
+        <w:rPr>
+          <w:rFonts w:ascii="Barlow" w:hAnsi="Barlow" w:cs="Arial"/>
+          <w:sz w:val="24"/>
+          <w:szCs w:val="24"/>
+          <w:lang w:eastAsia="pt-BR"/>
+        </w:rPr>
+      </w:pPr>
+    </w:p>
+    <w:p>
+      <w:pPr>
+        <w:rPr>
+          <w:rFonts w:ascii="Barlow" w:hAnsi="Barlow" w:cs="Arial"/>
+          <w:sz w:val="24"/>
+          <w:szCs w:val="24"/>
+          <w:lang w:eastAsia="pt-BR"/>
+        </w:rPr>
+      </w:pPr>
+    </w:p>
+    <w:p>
+      <w:pPr>
+        <w:rPr>
+          <w:rFonts w:ascii="Barlow" w:hAnsi="Barlow" w:cs="Arial"/>
+          <w:sz w:val="24"/>
+          <w:szCs w:val="24"/>
+          <w:lang w:eastAsia="pt-BR"/>
+        </w:rPr>
+      </w:pPr>
+    </w:p>
+    <w:p>
+      <w:pPr>
+        <w:rPr>
+          <w:rFonts w:ascii="Barlow" w:hAnsi="Barlow" w:cs="Arial"/>
+          <w:sz w:val="24"/>
+          <w:szCs w:val="24"/>
+          <w:lang w:eastAsia="pt-BR"/>
+        </w:rPr>
+      </w:pPr>
+    </w:p>
+    <w:p>
+      <w:pPr>
+        <w:rPr>
+          <w:rFonts w:ascii="Barlow" w:hAnsi="Barlow" w:cs="Arial"/>
+          <w:sz w:val="24"/>
+          <w:szCs w:val="24"/>
+          <w:lang w:eastAsia="pt-BR"/>
+        </w:rPr>
+      </w:pPr>
+    </w:p>
+    <w:p>
+      <w:pPr>
+        <w:rPr>
+          <w:rFonts w:ascii="Barlow" w:hAnsi="Barlow" w:cs="Arial"/>
+          <w:noProof/>
+          <w:sz w:val="24"/>
+          <w:szCs w:val="24"/>
+          <w:lang w:eastAsia="pt-BR"/>
+        </w:rPr>
+      </w:pPr>
+    </w:p>
+    <w:p>
+      <w:pPr>
+        <w:rPr>
+          <w:rFonts w:ascii="Barlow" w:hAnsi="Barlow" w:cs="Arial"/>
+          <w:sz w:val="24"/>
+          <w:szCs w:val="24"/>
+          <w:lang w:eastAsia="pt-BR"/>
+        </w:rPr>
+      </w:pPr>
+    </w:p>
+    <w:p>
+      <w:pPr>
+        <w:rPr>
+          <w:rFonts w:ascii="Barlow" w:hAnsi="Barlow" w:cs="Arial"/>
+          <w:sz w:val="24"/>
+          <w:szCs w:val="24"/>
+          <w:lang w:eastAsia="pt-BR"/>
+        </w:rPr>
+      </w:pPr>
+    </w:p>
+    <w:p>
+      <w:pPr>
+        <w:rPr>
+          <w:rFonts w:ascii="Barlow" w:hAnsi="Barlow" w:cs="Arial"/>
+          <w:sz w:val="24"/>
+          <w:szCs w:val="24"/>
+          <w:lang w:eastAsia="pt-BR"/>
+        </w:rPr>
+      </w:pPr>
+    </w:p>
+    <w:p>
+      <w:pPr>
+        <w:rPr>
+          <w:rFonts w:ascii="Barlow" w:hAnsi="Barlow" w:cs="Arial"/>
+          <w:sz w:val="24"/>
+          <w:szCs w:val="24"/>
+          <w:lang w:eastAsia="pt-BR"/>
+        </w:rPr>
+      </w:pPr>
+    </w:p>
+    <w:p>
+      <w:pPr>
+        <w:rPr>
+          <w:rFonts w:ascii="Barlow" w:hAnsi="Barlow" w:cs="Arial"/>
           <w:sz w:val="24"/>
           <w:szCs w:val="24"/>
           <w:lang w:eastAsia="pt-BR"/>
@@ -1057,7 +1247,18 @@
           <w:szCs w:val="24"/>
           <w:lang w:eastAsia="pt-BR"/>
         </w:rPr>
-        <w:t>Tipo de memória volátil usada pela CPU para armazenar dados temporários em uso ativo, proporcionando acesso rápido para processamento. Perde os dados quando o computador é desligado.</w:t>
+        <w:t xml:space="preserve">Tipo de memória volátil usada pela CPU para armazenar dados temporários em uso ativo, proporcionando acesso rápido para processamento. Perde os dados quando o </w:t>
+      </w:r>
+      <w:r>
+        <w:rPr>
+          <w:rFonts w:ascii="Barlow" w:hAnsi="Barlow" w:cs="Arial"/>
+          <w:noProof/>
+          <w:sz w:val="24"/>
+          <w:szCs w:val="24"/>
+          <w:lang w:eastAsia="pt-BR"/>
+        </w:rPr>
+        <w:lastRenderedPageBreak/>
+        <w:t>computador é desligado.</w:t>
       </w:r>
       <w:r>
         <w:rPr>
@@ -1181,48 +1382,7 @@
           <w:szCs w:val="24"/>
           <w:lang w:eastAsia="pt-BR"/>
         </w:rPr>
-        <w:t>T</w:t>
-      </w:r>
-      <w:r>
-        <w:rPr>
-          <w:rFonts w:ascii="Barlow" w:hAnsi="Barlow" w:cs="Arial"/>
-          <w:noProof/>
-          <w:sz w:val="24"/>
-          <w:szCs w:val="24"/>
-          <w:lang w:eastAsia="pt-BR"/>
-        </w:rPr>
-        <w:t>ipo de armazenamento eletrônico não volátil, usado em dispositivos como unidades USB, cartões de memória e SSDs. É caracterizada pela capacidade de reter dados mesmo sem energia, e permite gravação e leitura rápidas.</w:t>
-      </w:r>
-      <w:r>
-        <w:rPr>
-          <w:rFonts w:ascii="Barlow" w:hAnsi="Barlow" w:cs="Arial"/>
-          <w:noProof/>
-          <w:sz w:val="24"/>
-          <w:szCs w:val="24"/>
-          <w:lang w:eastAsia="pt-BR"/>
-        </w:rPr>
-        <w:t xml:space="preserve"> Sua finalidade </w:t>
-      </w:r>
-      <w:r>
-        <w:rPr>
-          <w:rFonts w:ascii="Barlow" w:hAnsi="Barlow" w:cs="Arial"/>
-          <w:noProof/>
-          <w:sz w:val="24"/>
-          <w:szCs w:val="24"/>
-          <w:lang w:eastAsia="pt-BR"/>
-        </w:rPr>
-        <w:t xml:space="preserve">é fornecer armazenamento </w:t>
-      </w:r>
-      <w:r>
-        <w:rPr>
-          <w:rFonts w:ascii="Barlow" w:hAnsi="Barlow" w:cs="Arial"/>
-          <w:noProof/>
-          <w:sz w:val="24"/>
-          <w:szCs w:val="24"/>
-          <w:lang w:eastAsia="pt-BR"/>
-        </w:rPr>
-        <w:lastRenderedPageBreak/>
-        <w:t>não volátil para dados, permitindo gravação e leitura rápidas. É comumente utilizada em dispositivos como unidades USB, cartões de memória e SSDs.</w:t>
+        <w:t>Tipo de armazenamento eletrônico não volátil, usado em dispositivos como unidades USB, cartões de memória e SSDs. É caracterizada pela capacidade de reter dados mesmo sem energia, e permite gravação e leitura rápidas. Sua finalidade é fornecer armazenamento não volátil para dados, permitindo gravação e leitura rápidas. É comumente utilizada em dispositivos como unidades USB, cartões de memória e SSDs.</w:t>
       </w:r>
     </w:p>
     <w:p>
@@ -1260,17 +1420,7 @@
           <w:szCs w:val="24"/>
           <w:lang w:eastAsia="pt-BR"/>
         </w:rPr>
-        <w:t>R</w:t>
-      </w:r>
-      <w:r>
-        <w:rPr>
-          <w:rFonts w:ascii="Barlow" w:hAnsi="Barlow" w:cs="Arial"/>
-          <w:noProof/>
-          <w:sz w:val="24"/>
-          <w:szCs w:val="24"/>
-          <w:lang w:eastAsia="pt-BR"/>
-        </w:rPr>
-        <w:t>efere-se a dispositivos de armazenamento de dados em grande escala, como discos rígidos (HDDs) e unidades de estado sólido (SSDs). Sua finalidade principal é fornecer armazenamento permanente para sistemas operacionais, aplicativos e arquivos de usuário em computadores e dispositivos eletrônicos.</w:t>
+        <w:t>Refere-se a dispositivos de armazenamento de dados em grande escala, como discos rígidos (HDDs) e unidades de estado sólido (SSDs). Sua finalidade principal é fornecer armazenamento permanente para sistemas operacionais, aplicativos e arquivos de usuário em computadores e dispositivos eletrônicos.</w:t>
       </w:r>
     </w:p>
     <w:p>
@@ -1394,17 +1544,7 @@
           <w:szCs w:val="24"/>
           <w:lang w:eastAsia="pt-BR"/>
         </w:rPr>
-        <w:t>T</w:t>
-      </w:r>
-      <w:r>
-        <w:rPr>
-          <w:rFonts w:ascii="Barlow" w:hAnsi="Barlow" w:cs="Arial"/>
-          <w:noProof/>
-          <w:sz w:val="24"/>
-          <w:szCs w:val="24"/>
-          <w:lang w:eastAsia="pt-BR"/>
-        </w:rPr>
-        <w:t>écnica que permite a transferência direta de dados entre dispositivos periféricos e a memória, sem intervenção constante da CPU. Melhora a eficiência do sistema ao liberar a CPU para outras tarefas durante a transferência de dados.</w:t>
+        <w:t>Técnica que permite a transferência direta de dados entre dispositivos periféricos e a memória, sem intervenção constante da CPU. Melhora a eficiência do sistema ao liberar a CPU para outras tarefas durante a transferência de dados.</w:t>
       </w:r>
     </w:p>
     <w:p>
@@ -1551,17 +1691,7 @@
           <w:szCs w:val="24"/>
           <w:lang w:eastAsia="pt-BR"/>
         </w:rPr>
-        <w:t>S</w:t>
-      </w:r>
-      <w:r>
-        <w:rPr>
-          <w:rFonts w:ascii="Barlow" w:hAnsi="Barlow" w:cs="Arial"/>
-          <w:noProof/>
-          <w:sz w:val="24"/>
-          <w:szCs w:val="24"/>
-          <w:lang w:eastAsia="pt-BR"/>
-        </w:rPr>
-        <w:t>inal usado em eletrônica digital para selecionar um dispositivo específico em um barramento compartilhado. Ele indica ao dispositivo que ele deve responder às comunicações, permitindo o controle seletivo de vários dispositivos conectados ao mesmo barramento.</w:t>
+        <w:t>Sinal usado em eletrônica digital para selecionar um dispositivo específico em um barramento compartilhado. Ele indica ao dispositivo que ele deve responder às comunicações, permitindo o controle seletivo de vários dispositivos conectados ao mesmo barramento.</w:t>
       </w:r>
     </w:p>
     <w:p>
@@ -1870,27 +2000,7 @@
           <w:szCs w:val="24"/>
           <w:lang w:eastAsia="pt-BR"/>
         </w:rPr>
-        <w:t>A arquitetura d</w:t>
-      </w:r>
-      <w:r>
-        <w:rPr>
-          <w:rFonts w:ascii="Barlow" w:hAnsi="Barlow" w:cs="Arial"/>
-          <w:noProof/>
-          <w:sz w:val="24"/>
-          <w:szCs w:val="24"/>
-          <w:lang w:eastAsia="pt-BR"/>
-        </w:rPr>
-        <w:t xml:space="preserve">este </w:t>
-      </w:r>
-      <w:r>
-        <w:rPr>
-          <w:rFonts w:ascii="Barlow" w:hAnsi="Barlow" w:cs="Arial"/>
-          <w:noProof/>
-          <w:sz w:val="24"/>
-          <w:szCs w:val="24"/>
-          <w:lang w:eastAsia="pt-BR"/>
-        </w:rPr>
-        <w:t>processador é fabricada pela Intel, começou em setembro de 2009.</w:t>
+        <w:t>A arquitetura deste processador é fabricada pela Intel, começou em setembro de 2009.</w:t>
       </w:r>
       <w:r>
         <w:rPr>
@@ -1958,27 +2068,7 @@
           <w:szCs w:val="24"/>
           <w:lang w:eastAsia="pt-BR"/>
         </w:rPr>
-        <w:t>A arquitetura do processador é fabricada pela</w:t>
-      </w:r>
-      <w:r>
-        <w:rPr>
-          <w:rFonts w:ascii="Barlow" w:hAnsi="Barlow" w:cs="Arial"/>
-          <w:noProof/>
-          <w:sz w:val="24"/>
-          <w:szCs w:val="24"/>
-          <w:lang w:eastAsia="pt-BR"/>
-        </w:rPr>
-        <w:t xml:space="preserve"> Intel</w:t>
-      </w:r>
-      <w:r>
-        <w:rPr>
-          <w:rFonts w:ascii="Barlow" w:hAnsi="Barlow" w:cs="Arial"/>
-          <w:noProof/>
-          <w:sz w:val="24"/>
-          <w:szCs w:val="24"/>
-          <w:lang w:eastAsia="pt-BR"/>
-        </w:rPr>
-        <w:t>, começou em novembro de 2008. Caracteriza-se por ter múltiplos núcleos, Hyper-Threading em alguns modelos, cache L3 e oferece alto desempenho em computadores pessoais, especialmente em tarefas exigentes.</w:t>
+        <w:t>A arquitetura do processador é fabricada pela Intel, começou em novembro de 2008. Caracteriza-se por ter múltiplos núcleos, Hyper-Threading em alguns modelos, cache L3 e oferece alto desempenho em computadores pessoais, especialmente em tarefas exigentes.</w:t>
       </w:r>
     </w:p>
     <w:p>
@@ -2126,27 +2216,7 @@
           <w:szCs w:val="24"/>
           <w:lang w:eastAsia="pt-BR"/>
         </w:rPr>
-        <w:t>Um processador que contém duas unidades de processamento em um único componente. Cada núcleo é capaz de executar tarefas independentemente, proporcionando um desempenho multitarefa mais eficiente. Exemplos</w:t>
-      </w:r>
-      <w:r>
-        <w:rPr>
-          <w:rFonts w:ascii="Barlow" w:hAnsi="Barlow" w:cs="Arial"/>
-          <w:noProof/>
-          <w:sz w:val="24"/>
-          <w:szCs w:val="24"/>
-          <w:lang w:eastAsia="pt-BR"/>
-        </w:rPr>
-        <w:t xml:space="preserve">: </w:t>
-      </w:r>
-      <w:r>
-        <w:rPr>
-          <w:rFonts w:ascii="Barlow" w:hAnsi="Barlow" w:cs="Arial"/>
-          <w:noProof/>
-          <w:sz w:val="24"/>
-          <w:szCs w:val="24"/>
-          <w:lang w:eastAsia="pt-BR"/>
-        </w:rPr>
-        <w:t>Intel Core 2 Duo e o AMD Athlon X2.</w:t>
+        <w:t>Um processador que contém duas unidades de processamento em um único componente. Cada núcleo é capaz de executar tarefas independentemente, proporcionando um desempenho multitarefa mais eficiente. Exemplos: Intel Core 2 Duo e o AMD Athlon X2.</w:t>
       </w:r>
     </w:p>
     <w:p>
@@ -2184,47 +2254,7 @@
           <w:szCs w:val="24"/>
           <w:lang w:eastAsia="pt-BR"/>
         </w:rPr>
-        <w:t xml:space="preserve">Um processador </w:t>
-      </w:r>
-      <w:r>
-        <w:rPr>
-          <w:rFonts w:ascii="Barlow" w:hAnsi="Barlow" w:cs="Arial"/>
-          <w:noProof/>
-          <w:sz w:val="24"/>
-          <w:szCs w:val="24"/>
-          <w:lang w:eastAsia="pt-BR"/>
-        </w:rPr>
-        <w:t xml:space="preserve">que </w:t>
-      </w:r>
-      <w:r>
-        <w:rPr>
-          <w:rFonts w:ascii="Barlow" w:hAnsi="Barlow" w:cs="Arial"/>
-          <w:noProof/>
-          <w:sz w:val="24"/>
-          <w:szCs w:val="24"/>
-          <w:lang w:eastAsia="pt-BR"/>
-        </w:rPr>
-        <w:t xml:space="preserve">contém quatro núcleos de processamento em um único componente. Cada núcleo opera de forma independente, permitindo uma execução mais eficiente de tarefas simultâneas. Exemplos </w:t>
-      </w:r>
-      <w:r>
-        <w:rPr>
-          <w:rFonts w:ascii="Barlow" w:hAnsi="Barlow" w:cs="Arial"/>
-          <w:noProof/>
-          <w:sz w:val="24"/>
-          <w:szCs w:val="24"/>
-          <w:lang w:eastAsia="pt-BR"/>
-        </w:rPr>
-        <w:t xml:space="preserve">: </w:t>
-      </w:r>
-      <w:r>
-        <w:rPr>
-          <w:rFonts w:ascii="Barlow" w:hAnsi="Barlow" w:cs="Arial"/>
-          <w:noProof/>
-          <w:sz w:val="24"/>
-          <w:szCs w:val="24"/>
-          <w:lang w:eastAsia="pt-BR"/>
-        </w:rPr>
-        <w:t>Intel Core i7-7700K e o AMD Ryzen 5 3600.</w:t>
+        <w:t>Um processador que contém quatro núcleos de processamento em um único componente. Cada núcleo opera de forma independente, permitindo uma execução mais eficiente de tarefas simultâneas. Exemplos : Intel Core i7-7700K e o AMD Ryzen 5 3600.</w:t>
       </w:r>
     </w:p>
     <w:p>
@@ -2350,17 +2380,7 @@
           <w:szCs w:val="24"/>
           <w:lang w:eastAsia="pt-BR"/>
         </w:rPr>
-        <w:t>U</w:t>
-      </w:r>
-      <w:r>
-        <w:rPr>
-          <w:rFonts w:ascii="Barlow" w:hAnsi="Barlow" w:cs="Arial"/>
-          <w:noProof/>
-          <w:sz w:val="24"/>
-          <w:szCs w:val="24"/>
-          <w:lang w:eastAsia="pt-BR"/>
-        </w:rPr>
-        <w:t>nidades de execução em um processo, permitindo tarefas simultâneas. Exemplo: Um navegador pode usar para carregar páginas e responder a interações do usuário ao mesmo tempo.</w:t>
+        <w:t>Unidades de execução em um processo, permitindo tarefas simultâneas. Exemplo: Um navegador pode usar para carregar páginas e responder a interações do usuário ao mesmo tempo.</w:t>
       </w:r>
     </w:p>
     <w:p>
@@ -2483,17 +2503,7 @@
           <w:szCs w:val="24"/>
           <w:lang w:eastAsia="pt-BR"/>
         </w:rPr>
-        <w:t>U</w:t>
-      </w:r>
-      <w:r>
-        <w:rPr>
-          <w:rFonts w:ascii="Barlow" w:hAnsi="Barlow" w:cs="Arial"/>
-          <w:noProof/>
-          <w:sz w:val="24"/>
-          <w:szCs w:val="24"/>
-          <w:lang w:eastAsia="pt-BR"/>
-        </w:rPr>
-        <w:t>tilizada para armazenar dados temporariamente e reduzir o tempo de acesso à memória principal, aumentando a velocidade de execução do processador.</w:t>
+        <w:t>Utilizada para armazenar dados temporariamente e reduzir o tempo de acesso à memória principal, aumentando a velocidade de execução do processador.</w:t>
       </w:r>
     </w:p>
     <w:p>
@@ -2705,7 +2715,7 @@
       </w:pPr>
     </w:p>
     <w:sectPr>
-      <w:headerReference w:type="default" r:id="rId11"/>
+      <w:headerReference w:type="default" r:id="rId12"/>
       <w:pgSz w:w="11906" w:h="16838"/>
       <w:pgMar w:top="1948" w:right="851" w:bottom="851" w:left="1134" w:header="426" w:footer="709" w:gutter="0"/>
       <w:cols w:space="708"/>
@@ -6375,6 +6385,7 @@
   <w:style w:type="character" w:default="1" w:styleId="Fontepargpadro">
     <w:name w:val="Default Paragraph Font"/>
     <w:uiPriority w:val="1"/>
+    <w:semiHidden/>
     <w:unhideWhenUsed/>
   </w:style>
   <w:style w:type="table" w:default="1" w:styleId="Tabelanormal">
@@ -7019,20 +7030,6 @@
 </file>
 
 <file path=customXml/item1.xml><?xml version="1.0" encoding="utf-8"?>
-<p:properties xmlns:p="http://schemas.microsoft.com/office/2006/metadata/properties" xmlns:xsi="http://www.w3.org/2001/XMLSchema-instance" xmlns:pc="http://schemas.microsoft.com/office/infopath/2007/PartnerControls">
-  <documentManagement>
-    <SharedWithUsers xmlns="a354ae3c-a1f2-4239-ba0c-3d68703b0794">
-      <UserInfo>
-        <DisplayName/>
-        <AccountId xsi:nil="true"/>
-        <AccountType/>
-      </UserInfo>
-    </SharedWithUsers>
-  </documentManagement>
-</p:properties>
-</file>
-
-<file path=customXml/item2.xml><?xml version="1.0" encoding="utf-8"?>
 <ct:contentTypeSchema xmlns:ct="http://schemas.microsoft.com/office/2006/metadata/contentType" xmlns:ma="http://schemas.microsoft.com/office/2006/metadata/properties/metaAttributes" ct:_="" ma:_="" ma:contentTypeName="Documento" ma:contentTypeID="0x01010056C454729161D749BEE09C345B88C877" ma:contentTypeVersion="3" ma:contentTypeDescription="Crie um novo documento." ma:contentTypeScope="" ma:versionID="de49f96f82957d08a448ad5350063482">
   <xsd:schema xmlns:xsd="http://www.w3.org/2001/XMLSchema" xmlns:xs="http://www.w3.org/2001/XMLSchema" xmlns:p="http://schemas.microsoft.com/office/2006/metadata/properties" xmlns:ns2="a354ae3c-a1f2-4239-ba0c-3d68703b0794" targetNamespace="http://schemas.microsoft.com/office/2006/metadata/properties" ma:root="true" ma:fieldsID="12fb25d8e52213ce86115efd48b1eda9" ns2:_="">
     <xsd:import namespace="a354ae3c-a1f2-4239-ba0c-3d68703b0794"/>
@@ -7186,7 +7183,25 @@
 </ct:contentTypeSchema>
 </file>
 
+<file path=customXml/item2.xml><?xml version="1.0" encoding="utf-8"?>
+<p:properties xmlns:p="http://schemas.microsoft.com/office/2006/metadata/properties" xmlns:xsi="http://www.w3.org/2001/XMLSchema-instance" xmlns:pc="http://schemas.microsoft.com/office/infopath/2007/PartnerControls">
+  <documentManagement>
+    <SharedWithUsers xmlns="a354ae3c-a1f2-4239-ba0c-3d68703b0794">
+      <UserInfo>
+        <DisplayName/>
+        <AccountId xsi:nil="true"/>
+        <AccountType/>
+      </UserInfo>
+    </SharedWithUsers>
+  </documentManagement>
+</p:properties>
+</file>
+
 <file path=customXml/item3.xml><?xml version="1.0" encoding="utf-8"?>
+<b:Sources xmlns:b="http://schemas.openxmlformats.org/officeDocument/2006/bibliography" xmlns="http://schemas.openxmlformats.org/officeDocument/2006/bibliography" SelectedStyle="\APASixthEditionOfficeOnline.xsl" StyleName="APA" Version="6"/>
+</file>
+
+<file path=customXml/item4.xml><?xml version="1.0" encoding="utf-8"?>
 <?mso-contentType ?>
 <FormTemplates xmlns="http://schemas.microsoft.com/sharepoint/v3/contenttype/forms">
   <Display>DocumentLibraryForm</Display>
@@ -7195,21 +7210,7 @@
 </FormTemplates>
 </file>
 
-<file path=customXml/item4.xml><?xml version="1.0" encoding="utf-8"?>
-<b:Sources xmlns:b="http://schemas.openxmlformats.org/officeDocument/2006/bibliography" xmlns="http://schemas.openxmlformats.org/officeDocument/2006/bibliography" SelectedStyle="\APASixthEditionOfficeOnline.xsl" StyleName="APA" Version="6"/>
-</file>
-
 <file path=customXml/itemProps1.xml><?xml version="1.0" encoding="utf-8"?>
-<ds:datastoreItem xmlns:ds="http://schemas.openxmlformats.org/officeDocument/2006/customXml" ds:itemID="{92AEE8A7-1AD4-41B6-8C7E-D78C973ED892}">
-  <ds:schemaRefs>
-    <ds:schemaRef ds:uri="http://schemas.microsoft.com/office/2006/metadata/properties"/>
-    <ds:schemaRef ds:uri="http://schemas.microsoft.com/office/infopath/2007/PartnerControls"/>
-    <ds:schemaRef ds:uri="a354ae3c-a1f2-4239-ba0c-3d68703b0794"/>
-  </ds:schemaRefs>
-</ds:datastoreItem>
-</file>
-
-<file path=customXml/itemProps2.xml><?xml version="1.0" encoding="utf-8"?>
 <ds:datastoreItem xmlns:ds="http://schemas.openxmlformats.org/officeDocument/2006/customXml" ds:itemID="{20AAA035-372C-457F-BCC7-F433F9227895}">
   <ds:schemaRefs>
     <ds:schemaRef ds:uri="http://schemas.microsoft.com/office/2006/metadata/contentType"/>
@@ -7227,18 +7228,28 @@
 </ds:datastoreItem>
 </file>
 
+<file path=customXml/itemProps2.xml><?xml version="1.0" encoding="utf-8"?>
+<ds:datastoreItem xmlns:ds="http://schemas.openxmlformats.org/officeDocument/2006/customXml" ds:itemID="{92AEE8A7-1AD4-41B6-8C7E-D78C973ED892}">
+  <ds:schemaRefs>
+    <ds:schemaRef ds:uri="http://schemas.microsoft.com/office/2006/metadata/properties"/>
+    <ds:schemaRef ds:uri="http://schemas.microsoft.com/office/infopath/2007/PartnerControls"/>
+    <ds:schemaRef ds:uri="a354ae3c-a1f2-4239-ba0c-3d68703b0794"/>
+  </ds:schemaRefs>
+</ds:datastoreItem>
+</file>
+
 <file path=customXml/itemProps3.xml><?xml version="1.0" encoding="utf-8"?>
+<ds:datastoreItem xmlns:ds="http://schemas.openxmlformats.org/officeDocument/2006/customXml" ds:itemID="{EEF5F0ED-7249-4EF2-A1DC-BCC748468A31}">
+  <ds:schemaRefs>
+    <ds:schemaRef ds:uri="http://schemas.openxmlformats.org/officeDocument/2006/bibliography"/>
+  </ds:schemaRefs>
+</ds:datastoreItem>
+</file>
+
+<file path=customXml/itemProps4.xml><?xml version="1.0" encoding="utf-8"?>
 <ds:datastoreItem xmlns:ds="http://schemas.openxmlformats.org/officeDocument/2006/customXml" ds:itemID="{8377AC35-1F67-4634-A35A-C97BEAAA8887}">
   <ds:schemaRefs>
     <ds:schemaRef ds:uri="http://schemas.microsoft.com/sharepoint/v3/contenttype/forms"/>
   </ds:schemaRefs>
 </ds:datastoreItem>
-</file>
-
-<file path=customXml/itemProps4.xml><?xml version="1.0" encoding="utf-8"?>
-<ds:datastoreItem xmlns:ds="http://schemas.openxmlformats.org/officeDocument/2006/customXml" ds:itemID="{EEF5F0ED-7249-4EF2-A1DC-BCC748468A31}">
-  <ds:schemaRefs>
-    <ds:schemaRef ds:uri="http://schemas.openxmlformats.org/officeDocument/2006/bibliography"/>
-  </ds:schemaRefs>
-</ds:datastoreItem>
 </file>
</xml_diff>